<commit_message>
convention comment in documentation
</commit_message>
<xml_diff>
--- a/Exercise01/TN-Exercise 1.docx
+++ b/Exercise01/TN-Exercise 1.docx
@@ -638,6 +638,20 @@
           <w:rFonts w:ascii="Cambria" w:hAnsi="Cambria"/>
         </w:rPr>
       </w:pPr>
+      <w:r>
+        <w:rPr>
+          <w:rFonts w:ascii="Cambria" w:hAnsi="Cambria"/>
+        </w:rPr>
+        <w:t>For a single data point y:</w:t>
+      </w:r>
+    </w:p>
+    <w:p>
+      <w:pPr>
+        <w:pStyle w:val="ListParagraph"/>
+        <w:rPr>
+          <w:rFonts w:ascii="Cambria" w:hAnsi="Cambria"/>
+        </w:rPr>
+      </w:pPr>
       <m:oMathPara>
         <m:oMath>
           <m:r>
@@ -993,6 +1007,183 @@
           </m:func>
         </m:oMath>
       </m:oMathPara>
+    </w:p>
+    <w:p>
+      <w:pPr>
+        <w:pStyle w:val="ListParagraph"/>
+        <w:rPr>
+          <w:rFonts w:ascii="Cambria" w:hAnsi="Cambria"/>
+        </w:rPr>
+      </w:pPr>
+    </w:p>
+    <w:p>
+      <w:pPr>
+        <w:pStyle w:val="ListParagraph"/>
+        <w:rPr>
+          <w:rFonts w:ascii="Cambria" w:hAnsi="Cambria"/>
+        </w:rPr>
+      </w:pPr>
+      <w:r>
+        <w:rPr>
+          <w:rFonts w:ascii="Cambria" w:hAnsi="Cambria"/>
+        </w:rPr>
+        <w:t xml:space="preserve">For </w:t>
+      </w:r>
+      <w:r>
+        <w:rPr>
+          <w:rFonts w:ascii="Cambria" w:hAnsi="Cambria"/>
+          <w:b/>
+          <w:bCs/>
+        </w:rPr>
+        <w:t>y</w:t>
+      </w:r>
+      <w:r>
+        <w:rPr>
+          <w:rFonts w:ascii="Cambria" w:hAnsi="Cambria"/>
+          <w:b/>
+          <w:bCs/>
+        </w:rPr>
+        <w:t xml:space="preserve"> </w:t>
+      </w:r>
+      <w:r>
+        <w:rPr>
+          <w:rFonts w:ascii="Cambria" w:hAnsi="Cambria"/>
+        </w:rPr>
+        <w:t>as</w:t>
+      </w:r>
+      <w:r>
+        <w:rPr>
+          <w:rFonts w:ascii="Cambria" w:hAnsi="Cambria"/>
+        </w:rPr>
+        <w:t xml:space="preserve"> a vector of data points</w:t>
+      </w:r>
+      <w:r>
+        <w:rPr>
+          <w:rFonts w:ascii="Cambria" w:hAnsi="Cambria"/>
+          <w:b/>
+          <w:bCs/>
+        </w:rPr>
+        <w:t xml:space="preserve"> </w:t>
+      </w:r>
+      <m:oMath>
+        <m:r>
+          <m:rPr>
+            <m:sty m:val="bi"/>
+          </m:rPr>
+          <w:rPr>
+            <w:rFonts w:ascii="Cambria Math" w:hAnsi="Cambria Math"/>
+          </w:rPr>
+          <m:t>y</m:t>
+        </m:r>
+        <m:r>
+          <w:rPr>
+            <w:rFonts w:ascii="Cambria Math" w:hAnsi="Cambria Math"/>
+          </w:rPr>
+          <m:t>=(</m:t>
+        </m:r>
+        <m:sSub>
+          <m:sSubPr>
+            <m:ctrlPr>
+              <w:rPr>
+                <w:rFonts w:ascii="Cambria Math" w:hAnsi="Cambria Math"/>
+                <w:i/>
+              </w:rPr>
+            </m:ctrlPr>
+          </m:sSubPr>
+          <m:e>
+            <m:r>
+              <w:rPr>
+                <w:rFonts w:ascii="Cambria Math" w:hAnsi="Cambria Math"/>
+              </w:rPr>
+              <m:t>y</m:t>
+            </m:r>
+          </m:e>
+          <m:sub>
+            <m:r>
+              <w:rPr>
+                <w:rFonts w:ascii="Cambria Math" w:hAnsi="Cambria Math"/>
+              </w:rPr>
+              <m:t>1</m:t>
+            </m:r>
+          </m:sub>
+        </m:sSub>
+        <m:r>
+          <w:rPr>
+            <w:rFonts w:ascii="Cambria Math" w:hAnsi="Cambria Math"/>
+          </w:rPr>
+          <m:t>,</m:t>
+        </m:r>
+        <m:sSub>
+          <m:sSubPr>
+            <m:ctrlPr>
+              <w:rPr>
+                <w:rFonts w:ascii="Cambria Math" w:hAnsi="Cambria Math"/>
+                <w:i/>
+              </w:rPr>
+            </m:ctrlPr>
+          </m:sSubPr>
+          <m:e>
+            <m:r>
+              <w:rPr>
+                <w:rFonts w:ascii="Cambria Math" w:hAnsi="Cambria Math"/>
+              </w:rPr>
+              <m:t>y</m:t>
+            </m:r>
+          </m:e>
+          <m:sub>
+            <m:r>
+              <w:rPr>
+                <w:rFonts w:ascii="Cambria Math" w:hAnsi="Cambria Math"/>
+              </w:rPr>
+              <m:t>2</m:t>
+            </m:r>
+          </m:sub>
+        </m:sSub>
+        <m:r>
+          <w:rPr>
+            <w:rFonts w:ascii="Cambria Math" w:hAnsi="Cambria Math"/>
+          </w:rPr>
+          <m:t xml:space="preserve">,…, </m:t>
+        </m:r>
+        <m:sSub>
+          <m:sSubPr>
+            <m:ctrlPr>
+              <w:rPr>
+                <w:rFonts w:ascii="Cambria Math" w:hAnsi="Cambria Math"/>
+                <w:i/>
+              </w:rPr>
+            </m:ctrlPr>
+          </m:sSubPr>
+          <m:e>
+            <m:r>
+              <w:rPr>
+                <w:rFonts w:ascii="Cambria Math" w:hAnsi="Cambria Math"/>
+              </w:rPr>
+              <m:t>y</m:t>
+            </m:r>
+          </m:e>
+          <m:sub>
+            <m:r>
+              <w:rPr>
+                <w:rFonts w:ascii="Cambria Math" w:hAnsi="Cambria Math"/>
+              </w:rPr>
+              <m:t>N</m:t>
+            </m:r>
+          </m:sub>
+        </m:sSub>
+        <m:r>
+          <w:rPr>
+            <w:rFonts w:ascii="Cambria Math" w:hAnsi="Cambria Math"/>
+          </w:rPr>
+          <m:t>)</m:t>
+        </m:r>
+      </m:oMath>
+      <w:r>
+        <w:rPr>
+          <w:rFonts w:ascii="Cambria" w:hAnsi="Cambria"/>
+        </w:rPr>
+        <w:t>:</w:t>
+      </w:r>
     </w:p>
     <w:p>
       <w:pPr>
@@ -3869,6 +4060,7 @@
         <w:rPr>
           <w:rFonts w:ascii="Cambria" w:hAnsi="Cambria"/>
         </w:rPr>
+        <w:lastRenderedPageBreak/>
         <w:t>In this case, e</w:t>
       </w:r>
       <w:r>
@@ -3931,7 +4123,6 @@
         <w:rPr>
           <w:rFonts w:ascii="Cambria" w:hAnsi="Cambria"/>
         </w:rPr>
-        <w:lastRenderedPageBreak/>
         <w:t>Using new values of x:</w:t>
       </w:r>
     </w:p>

</xml_diff>